<commit_message>
Finished with all intro content.
</commit_message>
<xml_diff>
--- a/storyshit/w.docx
+++ b/storyshit/w.docx
@@ -642,73 +642,11 @@
       <w:r>
         <w:t>[For their friends, everything is possible.]</w:t>
       </w:r>
+      <w:r>
+        <w:t xml:space="preserve"> </w:t>
+      </w:r>
       <w:bookmarkStart w:id="0" w:name="_GoBack"/>
       <w:bookmarkEnd w:id="0"/>
-    </w:p>
-    <w:p>
-      <w:r>
-        <w:t>***</w:t>
-      </w:r>
-    </w:p>
-    <w:p>
-      <w:r>
-        <w:t>“Don’t worry about me.”</w:t>
-      </w:r>
-    </w:p>
-    <w:p>
-      <w:r>
-        <w:t>Asriel looked over the human and they looked back. The human could be hard to read with their blank face—a masquerade, of course, as Asriel had learned when he had tried to steal all the monsters’ souls. The look of raw determination and pure love was clearly visible on the child’s face.</w:t>
-      </w:r>
-    </w:p>
-    <w:p>
-      <w:r>
-        <w:t>“Someone has to take care of these flowers.”</w:t>
-      </w:r>
-    </w:p>
-    <w:p>
-      <w:r>
-        <w:t>He looked at the human again. They looked afraid.</w:t>
-      </w:r>
-    </w:p>
-    <w:p>
-      <w:r>
-        <w:t>“Frisk, please leave me alone. I can’t come back. I just can’t, OK?”</w:t>
-      </w:r>
-    </w:p>
-    <w:p>
-      <w:r>
-        <w:t>Frisk tilted their head.</w:t>
-      </w:r>
-    </w:p>
-    <w:p>
-      <w:r>
-        <w:t>“I don’t want to break their hearts all over again. It’s better if they never see me.”</w:t>
-      </w:r>
-    </w:p>
-    <w:p>
-      <w:r>
-        <w:t>Frisk thought for a moment and turned back to the way they came, but turned around and reached out their hand.</w:t>
-      </w:r>
-    </w:p>
-    <w:p>
-      <w:r>
-        <w:t>“…why are you still here?”</w:t>
-      </w:r>
-    </w:p>
-    <w:p>
-      <w:r>
-        <w:t>Frisk grabbed Asriel’s hand and pulled him behind them.</w:t>
-      </w:r>
-    </w:p>
-    <w:p>
-      <w:r>
-        <w:t>“What? No… let me be! Just let me be with the flowers!”</w:t>
-      </w:r>
-    </w:p>
-    <w:p>
-      <w:r>
-        <w:t>With determination, Frisk kept their grip on Asriel and led him through the ruins.</w:t>
-      </w:r>
     </w:p>
     <w:sectPr>
       <w:pgSz w:w="12240" w:h="15840"/>

</xml_diff>

<commit_message>
Almost ready! Just needs some music & timing edits
</commit_message>
<xml_diff>
--- a/storyshit/w.docx
+++ b/storyshit/w.docx
@@ -105,7 +105,20 @@
     </w:p>
     <w:p>
       <w:r>
-        <w:t>[disableSprite()]</w:t>
+        <w:t>[</w:t>
+      </w:r>
+      <w:proofErr w:type="spellStart"/>
+      <w:proofErr w:type="gramStart"/>
+      <w:r>
+        <w:t>disableSprite</w:t>
+      </w:r>
+      <w:proofErr w:type="spellEnd"/>
+      <w:r>
+        <w:t>(</w:t>
+      </w:r>
+      <w:proofErr w:type="gramEnd"/>
+      <w:r>
+        <w:t>)]</w:t>
       </w:r>
     </w:p>
     <w:p>
@@ -233,7 +246,15 @@
     </w:p>
     <w:p>
       <w:r>
-        <w:t>[Along the way, the human was traumatized by a Vegetoid and killed it.]</w:t>
+        <w:t xml:space="preserve">[Along the way, the human was traumatized by a </w:t>
+      </w:r>
+      <w:proofErr w:type="spellStart"/>
+      <w:r>
+        <w:t>Vegetoid</w:t>
+      </w:r>
+      <w:proofErr w:type="spellEnd"/>
+      <w:r>
+        <w:t xml:space="preserve"> and killed it.]</w:t>
       </w:r>
     </w:p>
     <w:p>
@@ -386,7 +407,15 @@
     </w:p>
     <w:p>
       <w:r>
-        <w:t>Why try to make friends with that Froggit?</w:t>
+        <w:t xml:space="preserve">Why try to make friends with that </w:t>
+      </w:r>
+      <w:proofErr w:type="spellStart"/>
+      <w:r>
+        <w:t>Froggit</w:t>
+      </w:r>
+      <w:proofErr w:type="spellEnd"/>
+      <w:r>
+        <w:t>?</w:t>
       </w:r>
     </w:p>
     <w:p>
@@ -436,7 +465,15 @@
     </w:p>
     <w:p>
       <w:r>
-        <w:t>[Near Toriel’s house, it was decided—the duo would go back and kill every monster in the Ruins.]</w:t>
+        <w:t xml:space="preserve">[Near </w:t>
+      </w:r>
+      <w:proofErr w:type="spellStart"/>
+      <w:r>
+        <w:t>Toriel’s</w:t>
+      </w:r>
+      <w:proofErr w:type="spellEnd"/>
+      <w:r>
+        <w:t xml:space="preserve"> house, it was decided—the duo would go back and kill every monster in the Ruins.]</w:t>
       </w:r>
     </w:p>
     <w:p>
@@ -485,8 +522,13 @@
       </w:r>
     </w:p>
     <w:p>
-      <w:r>
-        <w:t>heya.</w:t>
+      <w:proofErr w:type="spellStart"/>
+      <w:r>
+        <w:t>heya</w:t>
+      </w:r>
+      <w:proofErr w:type="spellEnd"/>
+      <w:r>
+        <w:t>.</w:t>
       </w:r>
     </w:p>
     <w:p>
@@ -503,8 +545,13 @@
       <w:r>
         <w:t xml:space="preserve">so, I’ve got a question for </w:t>
       </w:r>
-      <w:r>
-        <w:t>ya.</w:t>
+      <w:proofErr w:type="spellStart"/>
+      <w:r>
+        <w:t>ya</w:t>
+      </w:r>
+      <w:proofErr w:type="spellEnd"/>
+      <w:r>
+        <w:t>.</w:t>
       </w:r>
     </w:p>
     <w:p>
@@ -519,7 +566,31 @@
     </w:p>
     <w:p>
       <w:r>
-        <w:t>heh heh heh heh…</w:t>
+        <w:t xml:space="preserve">heh </w:t>
+      </w:r>
+      <w:proofErr w:type="spellStart"/>
+      <w:r>
+        <w:t>heh</w:t>
+      </w:r>
+      <w:proofErr w:type="spellEnd"/>
+      <w:r>
+        <w:t xml:space="preserve"> </w:t>
+      </w:r>
+      <w:proofErr w:type="spellStart"/>
+      <w:r>
+        <w:t>heh</w:t>
+      </w:r>
+      <w:proofErr w:type="spellEnd"/>
+      <w:r>
+        <w:t xml:space="preserve"> </w:t>
+      </w:r>
+      <w:proofErr w:type="spellStart"/>
+      <w:r>
+        <w:t>heh</w:t>
+      </w:r>
+      <w:proofErr w:type="spellEnd"/>
+      <w:r>
+        <w:t>…</w:t>
       </w:r>
     </w:p>
     <w:p>
@@ -534,12 +605,25 @@
     </w:p>
     <w:p>
       <w:r>
-        <w:t>do you wanna have a bad time?</w:t>
-      </w:r>
-    </w:p>
-    <w:p>
-      <w:r>
-        <w:t>‘cause if you take another step forward…</w:t>
+        <w:t xml:space="preserve">do you </w:t>
+      </w:r>
+      <w:proofErr w:type="spellStart"/>
+      <w:r>
+        <w:t>wanna</w:t>
+      </w:r>
+      <w:proofErr w:type="spellEnd"/>
+      <w:r>
+        <w:t xml:space="preserve"> have a bad time?</w:t>
+      </w:r>
+    </w:p>
+    <w:p>
+      <w:proofErr w:type="spellStart"/>
+      <w:r>
+        <w:t>‘cause</w:t>
+      </w:r>
+      <w:proofErr w:type="spellEnd"/>
+      <w:r>
+        <w:t xml:space="preserve"> if you take another step forward…</w:t>
       </w:r>
     </w:p>
     <w:p>
@@ -548,9 +632,11 @@
       </w:r>
     </w:p>
     <w:p>
+      <w:proofErr w:type="spellStart"/>
       <w:r>
         <w:t>welp</w:t>
       </w:r>
+      <w:proofErr w:type="spellEnd"/>
     </w:p>
     <w:p>
       <w:r>
@@ -559,7 +645,15 @@
     </w:p>
     <w:p>
       <w:r>
-        <w:t>this is why i never make promises.</w:t>
+        <w:t xml:space="preserve">this is why </w:t>
+      </w:r>
+      <w:proofErr w:type="spellStart"/>
+      <w:r>
+        <w:t>i</w:t>
+      </w:r>
+      <w:proofErr w:type="spellEnd"/>
+      <w:r>
+        <w:t xml:space="preserve"> never make promises.</w:t>
       </w:r>
     </w:p>
     <w:p>
@@ -589,13 +683,23 @@
     </w:p>
     <w:p>
       <w:r>
-        <w:t>whoa, buddo.</w:t>
-      </w:r>
-    </w:p>
-    <w:p>
+        <w:t xml:space="preserve">whoa, </w:t>
+      </w:r>
+      <w:proofErr w:type="spellStart"/>
+      <w:r>
+        <w:t>buddo</w:t>
+      </w:r>
+      <w:proofErr w:type="spellEnd"/>
+      <w:r>
+        <w:t>.</w:t>
+      </w:r>
+    </w:p>
+    <w:p>
+      <w:proofErr w:type="spellStart"/>
       <w:r>
         <w:t>uhhhhh</w:t>
       </w:r>
+      <w:proofErr w:type="spellEnd"/>
     </w:p>
     <w:p>
       <w:r>
@@ -625,7 +729,39 @@
     </w:p>
     <w:p>
       <w:r>
-        <w:t>[With no more LOVE to corrupt them, Frisk went on their mission to save everyone—every whimsun and every vulkin; every madgick and every froggit.]</w:t>
+        <w:t xml:space="preserve">[With no more LOVE to corrupt them, Frisk went on their mission to save everyone—every </w:t>
+      </w:r>
+      <w:proofErr w:type="spellStart"/>
+      <w:r>
+        <w:t>whimsun</w:t>
+      </w:r>
+      <w:proofErr w:type="spellEnd"/>
+      <w:r>
+        <w:t xml:space="preserve"> and every </w:t>
+      </w:r>
+      <w:proofErr w:type="spellStart"/>
+      <w:r>
+        <w:t>vulkin</w:t>
+      </w:r>
+      <w:proofErr w:type="spellEnd"/>
+      <w:r>
+        <w:t xml:space="preserve">; every </w:t>
+      </w:r>
+      <w:proofErr w:type="spellStart"/>
+      <w:r>
+        <w:t>madgick</w:t>
+      </w:r>
+      <w:proofErr w:type="spellEnd"/>
+      <w:r>
+        <w:t xml:space="preserve"> and every </w:t>
+      </w:r>
+      <w:proofErr w:type="spellStart"/>
+      <w:r>
+        <w:t>froggit</w:t>
+      </w:r>
+      <w:proofErr w:type="spellEnd"/>
+      <w:r>
+        <w:t>.]</w:t>
       </w:r>
     </w:p>
     <w:p>

</xml_diff>